<commit_message>
Agregue unas imagenes de evidencia a la practica
</commit_message>
<xml_diff>
--- a/5.2-Practica Git.docx
+++ b/5.2-Practica Git.docx
@@ -41,7 +41,23 @@
         <w:ind w:hanging="360"/>
       </w:pPr>
       <w:r>
-        <w:t xml:space="preserve">Investigar 2 comandos no vistos en clase (Ej: Git rebase, Git Fetch) </w:t>
+        <w:t>Investigar 2 comandos no vistos en clase (</w:t>
+      </w:r>
+      <w:proofErr w:type="spellStart"/>
+      <w:r>
+        <w:t>Ej</w:t>
+      </w:r>
+      <w:proofErr w:type="spellEnd"/>
+      <w:r>
+        <w:t xml:space="preserve">: Git rebase, Git </w:t>
+      </w:r>
+      <w:proofErr w:type="spellStart"/>
+      <w:r>
+        <w:t>Fetch</w:t>
+      </w:r>
+      <w:proofErr w:type="spellEnd"/>
+      <w:r>
+        <w:t xml:space="preserve">) </w:t>
       </w:r>
     </w:p>
     <w:p>
@@ -54,7 +70,15 @@
         <w:ind w:hanging="360"/>
       </w:pPr>
       <w:r>
-        <w:t xml:space="preserve">Investigar Git Fork y cómo funciona </w:t>
+        <w:t xml:space="preserve">Investigar Git </w:t>
+      </w:r>
+      <w:proofErr w:type="spellStart"/>
+      <w:r>
+        <w:t>Fork</w:t>
+      </w:r>
+      <w:proofErr w:type="spellEnd"/>
+      <w:r>
+        <w:t xml:space="preserve"> y cómo funciona </w:t>
       </w:r>
     </w:p>
     <w:p>
@@ -71,10 +95,23 @@
         <w:ind w:left="10"/>
       </w:pPr>
       <w:r>
-        <w:t xml:space="preserve">Crear un archivo de texto con la investigación </w:t>
-      </w:r>
-      <w:r>
-        <w:t xml:space="preserve">realizada y subirla a su repositorio en GitHub utilizando los pasos mencionados en clase y a través de un pull request (puede ser un PR a Master solo en esta ocasión)  </w:t>
+        <w:t xml:space="preserve">Crear un archivo de texto con la investigación realizada y subirla a su repositorio en GitHub utilizando los pasos mencionados en clase y a través de un </w:t>
+      </w:r>
+      <w:proofErr w:type="spellStart"/>
+      <w:r>
+        <w:t>pull</w:t>
+      </w:r>
+      <w:proofErr w:type="spellEnd"/>
+      <w:r>
+        <w:t xml:space="preserve"> </w:t>
+      </w:r>
+      <w:proofErr w:type="spellStart"/>
+      <w:r>
+        <w:t>request</w:t>
+      </w:r>
+      <w:proofErr w:type="spellEnd"/>
+      <w:r>
+        <w:t xml:space="preserve"> (puede ser un PR a Master solo en esta ocasión)  </w:t>
       </w:r>
     </w:p>
     <w:p>
@@ -93,7 +130,31 @@
         <w:jc w:val="both"/>
       </w:pPr>
       <w:r>
-        <w:t>A) git branch –merged, muestra la Branch con la</w:t>
+        <w:t xml:space="preserve">A) </w:t>
+      </w:r>
+      <w:proofErr w:type="spellStart"/>
+      <w:r>
+        <w:t>git</w:t>
+      </w:r>
+      <w:proofErr w:type="spellEnd"/>
+      <w:r>
+        <w:t xml:space="preserve"> </w:t>
+      </w:r>
+      <w:proofErr w:type="spellStart"/>
+      <w:r>
+        <w:t>branch</w:t>
+      </w:r>
+      <w:proofErr w:type="spellEnd"/>
+      <w:r>
+        <w:t xml:space="preserve"> –</w:t>
+      </w:r>
+      <w:proofErr w:type="spellStart"/>
+      <w:r>
+        <w:t>merged</w:t>
+      </w:r>
+      <w:proofErr w:type="spellEnd"/>
+      <w:r>
+        <w:t>, muestra la Branch con la</w:t>
       </w:r>
       <w:r>
         <w:t xml:space="preserve"> que esta fusionada </w:t>
@@ -106,7 +167,23 @@
         <w:jc w:val="both"/>
       </w:pPr>
       <w:r>
-        <w:t xml:space="preserve">B) git log, muestra los cambios o commits hechos y además quien fue quien los realizo </w:t>
+        <w:t xml:space="preserve">B) </w:t>
+      </w:r>
+      <w:proofErr w:type="spellStart"/>
+      <w:r>
+        <w:t>git</w:t>
+      </w:r>
+      <w:proofErr w:type="spellEnd"/>
+      <w:r>
+        <w:t xml:space="preserve"> log, muestra los cambios o </w:t>
+      </w:r>
+      <w:proofErr w:type="spellStart"/>
+      <w:r>
+        <w:t>commits</w:t>
+      </w:r>
+      <w:proofErr w:type="spellEnd"/>
+      <w:r>
+        <w:t xml:space="preserve"> hechos y además quien fue quien los realizo </w:t>
       </w:r>
     </w:p>
     <w:p>
@@ -125,7 +202,15 @@
         <w:jc w:val="both"/>
       </w:pPr>
       <w:r>
-        <w:t xml:space="preserve">Git Fork </w:t>
+        <w:t xml:space="preserve">Git </w:t>
+      </w:r>
+      <w:proofErr w:type="spellStart"/>
+      <w:r>
+        <w:t>Fork</w:t>
+      </w:r>
+      <w:proofErr w:type="spellEnd"/>
+      <w:r>
+        <w:t xml:space="preserve"> </w:t>
       </w:r>
     </w:p>
     <w:p>
@@ -134,8 +219,13 @@
         <w:ind w:firstLine="0"/>
         <w:jc w:val="both"/>
       </w:pPr>
-      <w:r>
-        <w:t xml:space="preserve">Basicamente consiste en hacer una copia tal </w:t>
+      <w:proofErr w:type="spellStart"/>
+      <w:r>
+        <w:t>Basicamente</w:t>
+      </w:r>
+      <w:proofErr w:type="spellEnd"/>
+      <w:r>
+        <w:t xml:space="preserve"> consiste en hacer una copia tal </w:t>
       </w:r>
       <w:r>
         <w:t xml:space="preserve">cual, </w:t>
@@ -164,7 +254,15 @@
         </w:rPr>
       </w:pPr>
       <w:r>
-        <w:t xml:space="preserve">Cuando se realiza el fork los cambios que ocurran posterior a ello en el repositorio original no se reflejan de manera automática en la copia o viceversa, esta es una diferencia con la función de clonar un repositorio ya que el clon continuara sincronizándose con el repositorio destino. </w:t>
+        <w:t xml:space="preserve">Cuando se realiza el </w:t>
+      </w:r>
+      <w:proofErr w:type="spellStart"/>
+      <w:r>
+        <w:t>fork</w:t>
+      </w:r>
+      <w:proofErr w:type="spellEnd"/>
+      <w:r>
+        <w:t xml:space="preserve"> los cambios que ocurran posterior a ello en el repositorio original no se reflejan de manera automática en la copia o viceversa, esta es una diferencia con la función de clonar un repositorio ya que el clon continuara sincronizándose con el repositorio destino. </w:t>
       </w:r>
     </w:p>
     <w:p>
@@ -178,7 +276,15 @@
         <w:jc w:val="both"/>
       </w:pPr>
       <w:r>
-        <w:t>La función de fork es importante porque permite a los desarrolladores aportar a un proyecto, proporcionando funcionalidades o ideas propias sin que modifiquen la idea principal, de esta manera la comunidad puede colaborar en distintos proyectos.</w:t>
+        <w:t xml:space="preserve">La función de </w:t>
+      </w:r>
+      <w:proofErr w:type="spellStart"/>
+      <w:r>
+        <w:t>fork</w:t>
+      </w:r>
+      <w:proofErr w:type="spellEnd"/>
+      <w:r>
+        <w:t xml:space="preserve"> es importante porque permite a los desarrolladores aportar a un proyecto, proporcionando funcionalidades o ideas propias sin que modifiquen la idea principal, de esta manera la comunidad puede colaborar en distintos proyectos.</w:t>
       </w:r>
     </w:p>
     <w:p>
@@ -192,8 +298,13 @@
         <w:ind w:left="705" w:firstLine="0"/>
         <w:jc w:val="both"/>
       </w:pPr>
-      <w:r>
-        <w:t xml:space="preserve">Gitflow consiste en el modelo </w:t>
+      <w:proofErr w:type="spellStart"/>
+      <w:r>
+        <w:t>Gitflow</w:t>
+      </w:r>
+      <w:proofErr w:type="spellEnd"/>
+      <w:r>
+        <w:t xml:space="preserve"> consiste en el modelo </w:t>
       </w:r>
       <w:r>
         <w:t>que permite crear ramas de función, cada desarrollador crea una rama en la que va avanzando en el proyecto de esta manera se tiene un flujo de trabajo al asignar funciones muy específicas a las distintas ramas, es utilizado cuando el equipo tiene un compromiso de entrega continua.</w:t>
@@ -211,19 +322,27 @@
         <w:jc w:val="both"/>
       </w:pPr>
       <w:r>
-        <w:t xml:space="preserve">Git Fork </w:t>
-      </w:r>
-      <w:r>
-        <w:t xml:space="preserve">es utilizado para permitir a los desarrolladores contribuir en </w:t>
-      </w:r>
-      <w:r>
-        <w:t xml:space="preserve">un </w:t>
-      </w:r>
-      <w:r>
-        <w:t>proyecto de forma segura, porque los cambios que realicen no modificaran el repositorio inicial</w:t>
-      </w:r>
-      <w:r>
-        <w:t xml:space="preserve"> la funcionalidad va mas orientada a tomar un proyecto como referencia y trabajar sobre él, en el caso de Git Flow esta enfocado a un trabajo en equipo que debe de estar constantemente avanzando sobre el mismo proyecto.</w:t>
+        <w:t xml:space="preserve">Git </w:t>
+      </w:r>
+      <w:proofErr w:type="spellStart"/>
+      <w:r>
+        <w:t>Fork</w:t>
+      </w:r>
+      <w:proofErr w:type="spellEnd"/>
+      <w:r>
+        <w:t xml:space="preserve"> es utilizado para permitir a los desarrolladores contribuir en un proyecto de forma segura, porque los cambios que realicen no modificaran el repositorio inicial la funcionalidad va </w:t>
+      </w:r>
+      <w:r>
+        <w:t>más</w:t>
+      </w:r>
+      <w:r>
+        <w:t xml:space="preserve"> orientada a tomar un proyecto como referencia y trabajar sobre él, en el caso de Git Flow </w:t>
+      </w:r>
+      <w:r>
+        <w:t>está</w:t>
+      </w:r>
+      <w:r>
+        <w:t xml:space="preserve"> enfocado a un trabajo en equipo que debe de estar constantemente avanzando sobre el mismo proyecto.</w:t>
       </w:r>
     </w:p>
     <w:p>
@@ -243,12 +362,254 @@
       </w:r>
     </w:p>
     <w:p>
+      <w:r>
+        <w:rPr>
+          <w:noProof/>
+        </w:rPr>
+        <w:drawing>
+          <wp:inline distT="0" distB="0" distL="0" distR="0" wp14:anchorId="068ED998" wp14:editId="313E5E62">
+            <wp:extent cx="5612130" cy="2344420"/>
+            <wp:effectExtent l="0" t="0" r="7620" b="0"/>
+            <wp:docPr id="1" name="Imagen 1"/>
+            <wp:cNvGraphicFramePr>
+              <a:graphicFrameLocks xmlns:a="http://schemas.openxmlformats.org/drawingml/2006/main" noChangeAspect="1"/>
+            </wp:cNvGraphicFramePr>
+            <a:graphic xmlns:a="http://schemas.openxmlformats.org/drawingml/2006/main">
+              <a:graphicData uri="http://schemas.openxmlformats.org/drawingml/2006/picture">
+                <pic:pic xmlns:pic="http://schemas.openxmlformats.org/drawingml/2006/picture">
+                  <pic:nvPicPr>
+                    <pic:cNvPr id="1" name=""/>
+                    <pic:cNvPicPr/>
+                  </pic:nvPicPr>
+                  <pic:blipFill>
+                    <a:blip r:embed="rId7"/>
+                    <a:stretch>
+                      <a:fillRect/>
+                    </a:stretch>
+                  </pic:blipFill>
+                  <pic:spPr>
+                    <a:xfrm>
+                      <a:off x="0" y="0"/>
+                      <a:ext cx="5612130" cy="2344420"/>
+                    </a:xfrm>
+                    <a:prstGeom prst="rect">
+                      <a:avLst/>
+                    </a:prstGeom>
+                  </pic:spPr>
+                </pic:pic>
+              </a:graphicData>
+            </a:graphic>
+          </wp:inline>
+        </w:drawing>
+      </w:r>
+    </w:p>
+    <w:p>
+      <w:r>
+        <w:rPr>
+          <w:noProof/>
+        </w:rPr>
+        <w:drawing>
+          <wp:inline distT="0" distB="0" distL="0" distR="0" wp14:anchorId="40B797FD" wp14:editId="5E4E9C33">
+            <wp:extent cx="5612130" cy="3680460"/>
+            <wp:effectExtent l="0" t="0" r="7620" b="0"/>
+            <wp:docPr id="2" name="Imagen 2"/>
+            <wp:cNvGraphicFramePr>
+              <a:graphicFrameLocks xmlns:a="http://schemas.openxmlformats.org/drawingml/2006/main" noChangeAspect="1"/>
+            </wp:cNvGraphicFramePr>
+            <a:graphic xmlns:a="http://schemas.openxmlformats.org/drawingml/2006/main">
+              <a:graphicData uri="http://schemas.openxmlformats.org/drawingml/2006/picture">
+                <pic:pic xmlns:pic="http://schemas.openxmlformats.org/drawingml/2006/picture">
+                  <pic:nvPicPr>
+                    <pic:cNvPr id="1" name=""/>
+                    <pic:cNvPicPr/>
+                  </pic:nvPicPr>
+                  <pic:blipFill>
+                    <a:blip r:embed="rId8"/>
+                    <a:stretch>
+                      <a:fillRect/>
+                    </a:stretch>
+                  </pic:blipFill>
+                  <pic:spPr>
+                    <a:xfrm>
+                      <a:off x="0" y="0"/>
+                      <a:ext cx="5612130" cy="3680460"/>
+                    </a:xfrm>
+                    <a:prstGeom prst="rect">
+                      <a:avLst/>
+                    </a:prstGeom>
+                  </pic:spPr>
+                </pic:pic>
+              </a:graphicData>
+            </a:graphic>
+          </wp:inline>
+        </w:drawing>
+      </w:r>
+    </w:p>
+    <w:p>
+      <w:r>
+        <w:rPr>
+          <w:noProof/>
+        </w:rPr>
+        <w:lastRenderedPageBreak/>
+        <w:drawing>
+          <wp:inline distT="0" distB="0" distL="0" distR="0" wp14:anchorId="08CB41D3" wp14:editId="78A8E157">
+            <wp:extent cx="5419725" cy="2314575"/>
+            <wp:effectExtent l="0" t="0" r="9525" b="9525"/>
+            <wp:docPr id="3" name="Imagen 3"/>
+            <wp:cNvGraphicFramePr>
+              <a:graphicFrameLocks xmlns:a="http://schemas.openxmlformats.org/drawingml/2006/main" noChangeAspect="1"/>
+            </wp:cNvGraphicFramePr>
+            <a:graphic xmlns:a="http://schemas.openxmlformats.org/drawingml/2006/main">
+              <a:graphicData uri="http://schemas.openxmlformats.org/drawingml/2006/picture">
+                <pic:pic xmlns:pic="http://schemas.openxmlformats.org/drawingml/2006/picture">
+                  <pic:nvPicPr>
+                    <pic:cNvPr id="1" name=""/>
+                    <pic:cNvPicPr/>
+                  </pic:nvPicPr>
+                  <pic:blipFill>
+                    <a:blip r:embed="rId9"/>
+                    <a:stretch>
+                      <a:fillRect/>
+                    </a:stretch>
+                  </pic:blipFill>
+                  <pic:spPr>
+                    <a:xfrm>
+                      <a:off x="0" y="0"/>
+                      <a:ext cx="5419725" cy="2314575"/>
+                    </a:xfrm>
+                    <a:prstGeom prst="rect">
+                      <a:avLst/>
+                    </a:prstGeom>
+                  </pic:spPr>
+                </pic:pic>
+              </a:graphicData>
+            </a:graphic>
+          </wp:inline>
+        </w:drawing>
+      </w:r>
+    </w:p>
+    <w:p>
+      <w:r>
+        <w:rPr>
+          <w:noProof/>
+        </w:rPr>
+        <w:drawing>
+          <wp:inline distT="0" distB="0" distL="0" distR="0" wp14:anchorId="01D9AE76" wp14:editId="17068F0E">
+            <wp:extent cx="5612130" cy="1246505"/>
+            <wp:effectExtent l="0" t="0" r="7620" b="0"/>
+            <wp:docPr id="4" name="Imagen 4"/>
+            <wp:cNvGraphicFramePr>
+              <a:graphicFrameLocks xmlns:a="http://schemas.openxmlformats.org/drawingml/2006/main" noChangeAspect="1"/>
+            </wp:cNvGraphicFramePr>
+            <a:graphic xmlns:a="http://schemas.openxmlformats.org/drawingml/2006/main">
+              <a:graphicData uri="http://schemas.openxmlformats.org/drawingml/2006/picture">
+                <pic:pic xmlns:pic="http://schemas.openxmlformats.org/drawingml/2006/picture">
+                  <pic:nvPicPr>
+                    <pic:cNvPr id="1" name=""/>
+                    <pic:cNvPicPr/>
+                  </pic:nvPicPr>
+                  <pic:blipFill>
+                    <a:blip r:embed="rId10"/>
+                    <a:stretch>
+                      <a:fillRect/>
+                    </a:stretch>
+                  </pic:blipFill>
+                  <pic:spPr>
+                    <a:xfrm>
+                      <a:off x="0" y="0"/>
+                      <a:ext cx="5612130" cy="1246505"/>
+                    </a:xfrm>
+                    <a:prstGeom prst="rect">
+                      <a:avLst/>
+                    </a:prstGeom>
+                  </pic:spPr>
+                </pic:pic>
+              </a:graphicData>
+            </a:graphic>
+          </wp:inline>
+        </w:drawing>
+      </w:r>
+    </w:p>
+    <w:p/>
+    <w:p>
+      <w:pPr>
+        <w:jc w:val="both"/>
+      </w:pPr>
+      <w:r>
+        <w:t xml:space="preserve">Posterior a ello solamente es necesario combinar las ramas, en este caso podría ir a la rama </w:t>
+      </w:r>
+      <w:proofErr w:type="spellStart"/>
+      <w:r>
+        <w:t>Develop</w:t>
+      </w:r>
+      <w:proofErr w:type="spellEnd"/>
+      <w:r>
+        <w:t xml:space="preserve"> y utilizar el comando </w:t>
+      </w:r>
+      <w:proofErr w:type="spellStart"/>
+      <w:r>
+        <w:t>git</w:t>
+      </w:r>
+      <w:proofErr w:type="spellEnd"/>
+      <w:r>
+        <w:t xml:space="preserve"> </w:t>
+      </w:r>
+      <w:proofErr w:type="spellStart"/>
+      <w:r>
+        <w:t>merge</w:t>
+      </w:r>
+      <w:proofErr w:type="spellEnd"/>
+      <w:r>
+        <w:t xml:space="preserve"> &lt;nombre de la rama con la que voy a </w:t>
+      </w:r>
+      <w:r>
+        <w:t>combinar</w:t>
+      </w:r>
+      <w:r>
+        <w:t xml:space="preserve">&gt; en este caso el nombre de la rama es </w:t>
+      </w:r>
+      <w:proofErr w:type="spellStart"/>
+      <w:proofErr w:type="gramStart"/>
+      <w:r>
+        <w:t>ActividadGit</w:t>
+      </w:r>
+      <w:proofErr w:type="spellEnd"/>
+      <w:proofErr w:type="gramEnd"/>
+      <w:r>
+        <w:t xml:space="preserve"> pero como quiero llevarme los cambios directamente a la rama </w:t>
+      </w:r>
+      <w:proofErr w:type="spellStart"/>
+      <w:r>
+        <w:t>main</w:t>
+      </w:r>
+      <w:proofErr w:type="spellEnd"/>
+      <w:r>
+        <w:t xml:space="preserve"> lo hare haciendo un </w:t>
+      </w:r>
+      <w:proofErr w:type="spellStart"/>
+      <w:r>
+        <w:t>pull</w:t>
+      </w:r>
+      <w:proofErr w:type="spellEnd"/>
+      <w:r>
+        <w:t xml:space="preserve"> </w:t>
+      </w:r>
+      <w:proofErr w:type="spellStart"/>
+      <w:r>
+        <w:t>request</w:t>
+      </w:r>
+      <w:proofErr w:type="spellEnd"/>
+      <w:r>
+        <w:t xml:space="preserve"> desde Git Hub.</w:t>
+      </w:r>
+    </w:p>
+    <w:p>
       <w:pPr>
         <w:ind w:left="10"/>
       </w:pPr>
     </w:p>
     <w:sectPr>
-      <w:headerReference w:type="default" r:id="rId7"/>
+      <w:headerReference w:type="default" r:id="rId11"/>
       <w:pgSz w:w="12240" w:h="15840"/>
       <w:pgMar w:top="1440" w:right="1785" w:bottom="1440" w:left="1702" w:header="720" w:footer="720" w:gutter="0"/>
       <w:cols w:space="720"/>

</xml_diff>